<commit_message>
Added equilibrium calculation during initialization
</commit_message>
<xml_diff>
--- a/Docs/DSC_Partitioning_Calculations.docx
+++ b/Docs/DSC_Partitioning_Calculations.docx
@@ -172,6 +172,7 @@
                 <w:color w:val="000000"/>
                 <w:sz w:val="20"/>
                 <w:szCs w:val="20"/>
+                <w:vertAlign w:val="superscript"/>
               </w:rPr>
             </w:pPr>
             <w:r>
@@ -184,6 +185,18 @@
                 <w:szCs w:val="20"/>
               </w:rPr>
               <w:t>Enthalpy (kJ mol-1)</w:t>
+            </w:r>
+            <w:r>
+              <w:rPr>
+                <w:rFonts w:ascii="Arial" w:hAnsi="Arial" w:cs="Arial"/>
+                <w:b/>
+                <w:bCs/>
+                <w:color w:val="000000"/>
+                <w:sz w:val="20"/>
+                <w:szCs w:val="20"/>
+                <w:vertAlign w:val="superscript"/>
+              </w:rPr>
+              <w:t>a</w:t>
             </w:r>
           </w:p>
         </w:tc>
@@ -2488,7 +2501,7 @@
                 <w:szCs w:val="20"/>
                 <w:vertAlign w:val="superscript"/>
               </w:rPr>
-              <w:t>*</w:t>
+              <w:t>b</w:t>
             </w:r>
           </w:p>
         </w:tc>
@@ -2577,7 +2590,7 @@
                 <w:szCs w:val="20"/>
                 <w:vertAlign w:val="superscript"/>
               </w:rPr>
-              <w:t>**</w:t>
+              <w:t>c</w:t>
             </w:r>
           </w:p>
         </w:tc>
@@ -2632,28 +2645,63 @@
     </w:tbl>
     <w:p/>
     <w:p>
+      <w:proofErr w:type="spellStart"/>
+      <w:proofErr w:type="gramStart"/>
       <w:r>
         <w:rPr>
           <w:vertAlign w:val="superscript"/>
         </w:rPr>
-        <w:t>*</w:t>
+        <w:t>a</w:t>
       </w:r>
       <w:r>
-        <w:t>Mole-weighted</w:t>
+        <w:t>Cappa</w:t>
+      </w:r>
+      <w:proofErr w:type="spellEnd"/>
+      <w:proofErr w:type="gramEnd"/>
+      <w:r>
+        <w:t xml:space="preserve"> et al. (2008)</w:t>
       </w:r>
     </w:p>
     <w:p>
+      <w:proofErr w:type="spellStart"/>
+      <w:proofErr w:type="gramStart"/>
       <w:r>
         <w:rPr>
           <w:vertAlign w:val="superscript"/>
         </w:rPr>
-        <w:t>**</w:t>
+        <w:t>b</w:t>
       </w:r>
       <w:r>
-        <w:t>Mass-weighted</w:t>
+        <w:t>Mole</w:t>
       </w:r>
+      <w:proofErr w:type="spellEnd"/>
+      <w:r>
+        <w:t>-weighted</w:t>
+      </w:r>
+      <w:proofErr w:type="gramEnd"/>
     </w:p>
-    <w:p/>
+    <w:p>
+      <w:proofErr w:type="spellStart"/>
+      <w:proofErr w:type="gramStart"/>
+      <w:r>
+        <w:rPr>
+          <w:vertAlign w:val="superscript"/>
+        </w:rPr>
+        <w:t>c</w:t>
+      </w:r>
+      <w:r>
+        <w:t>Mass</w:t>
+      </w:r>
+      <w:proofErr w:type="spellEnd"/>
+      <w:r>
+        <w:t>-weighted</w:t>
+      </w:r>
+      <w:proofErr w:type="gramEnd"/>
+    </w:p>
+    <w:p>
+      <w:bookmarkStart w:id="0" w:name="_GoBack"/>
+      <w:bookmarkEnd w:id="0"/>
+    </w:p>
     <w:p>
       <w:r>
         <w:t>Pure component saturation concentration calculation:</w:t>
@@ -5129,10 +5177,7 @@
         <w:t>:</w:t>
       </w:r>
     </w:p>
-    <w:p>
-      <w:bookmarkStart w:id="0" w:name="_GoBack"/>
-      <w:bookmarkEnd w:id="0"/>
-    </w:p>
+    <w:p/>
     <w:tbl>
       <w:tblPr>
         <w:tblW w:w="7428" w:type="dxa"/>

</xml_diff>